<commit_message>
corrección en restantes de CU
Se cambio nombre de 2 CU restantes por modificar.
</commit_message>
<xml_diff>
--- a/PropuestaProyectoSS.docx
+++ b/PropuestaProyectoSS.docx
@@ -11342,6 +11342,13 @@
               </w:rPr>
               <w:t>Almacenar documentos en el expediente</w:t>
             </w:r>
+            <w:r>
+              <w:rPr>
+                <w:rFonts w:asciiTheme="majorHAnsi" w:hAnsiTheme="majorHAnsi" w:cs="Arial"/>
+                <w:sz w:val="24"/>
+              </w:rPr>
+              <w:t xml:space="preserve"> del alumno / CU-3</w:t>
+            </w:r>
           </w:p>
         </w:tc>
       </w:tr>
@@ -12324,7 +12331,7 @@
                 <w:rFonts w:asciiTheme="majorHAnsi" w:hAnsiTheme="majorHAnsi"/>
                 <w:sz w:val="24"/>
               </w:rPr>
-              <w:t>Asignar alumnos a maestros.</w:t>
+              <w:t>Asignación de maestro a un grupo de alumnos  / CU-4</w:t>
             </w:r>
           </w:p>
         </w:tc>
@@ -12866,7 +12873,16 @@
                 <w:rFonts w:asciiTheme="majorHAnsi" w:hAnsiTheme="majorHAnsi"/>
                 <w:sz w:val="24"/>
               </w:rPr>
-              <w:t>signa a alumno con un maestro de servicio social.</w:t>
+              <w:t>signa a alum</w:t>
+            </w:r>
+            <w:bookmarkStart w:id="20" w:name="_GoBack"/>
+            <w:bookmarkEnd w:id="20"/>
+            <w:r>
+              <w:rPr>
+                <w:rFonts w:asciiTheme="majorHAnsi" w:hAnsiTheme="majorHAnsi"/>
+                <w:sz w:val="24"/>
+              </w:rPr>
+              <w:t>no con un maestro de servicio social.</w:t>
             </w:r>
           </w:p>
         </w:tc>
@@ -13186,9 +13202,9 @@
           <w:szCs w:val="24"/>
         </w:rPr>
       </w:pPr>
-      <w:bookmarkStart w:id="20" w:name="_Toc532878324"/>
-      <w:bookmarkStart w:id="21" w:name="_Toc33238246"/>
-      <w:bookmarkStart w:id="22" w:name="_Toc33411073"/>
+      <w:bookmarkStart w:id="21" w:name="_Toc532878324"/>
+      <w:bookmarkStart w:id="22" w:name="_Toc33238246"/>
+      <w:bookmarkStart w:id="23" w:name="_Toc33411073"/>
       <w:r>
         <w:rPr>
           <w:rFonts w:asciiTheme="majorHAnsi" w:hAnsiTheme="majorHAnsi"/>
@@ -13206,9 +13222,9 @@
         </w:rPr>
         <w:t>s específicos</w:t>
       </w:r>
-      <w:bookmarkEnd w:id="20"/>
       <w:bookmarkEnd w:id="21"/>
       <w:bookmarkEnd w:id="22"/>
+      <w:bookmarkEnd w:id="23"/>
     </w:p>
     <w:p>
       <w:pPr>
@@ -15839,7 +15855,7 @@
           <w:sz w:val="24"/>
         </w:rPr>
       </w:pPr>
-      <w:bookmarkStart w:id="23" w:name="_Toc33411074"/>
+      <w:bookmarkStart w:id="24" w:name="_Toc33411074"/>
     </w:p>
     <w:p>
       <w:pPr>
@@ -15868,7 +15884,7 @@
         </w:rPr>
         <w:t>s comunes de los interfaces</w:t>
       </w:r>
-      <w:bookmarkEnd w:id="23"/>
+      <w:bookmarkEnd w:id="24"/>
     </w:p>
     <w:p>
       <w:pPr>
@@ -15880,8 +15896,8 @@
           <w:szCs w:val="24"/>
         </w:rPr>
       </w:pPr>
-      <w:bookmarkStart w:id="24" w:name="_Toc33238248"/>
-      <w:bookmarkStart w:id="25" w:name="_Toc33411075"/>
+      <w:bookmarkStart w:id="25" w:name="_Toc33238248"/>
+      <w:bookmarkStart w:id="26" w:name="_Toc33411075"/>
       <w:r>
         <w:rPr>
           <w:rFonts w:asciiTheme="majorHAnsi" w:hAnsiTheme="majorHAnsi"/>
@@ -15890,8 +15906,8 @@
         </w:rPr>
         <w:t>Interfaces de usuario</w:t>
       </w:r>
-      <w:bookmarkEnd w:id="24"/>
       <w:bookmarkEnd w:id="25"/>
+      <w:bookmarkEnd w:id="26"/>
     </w:p>
     <w:p>
       <w:pPr>
@@ -15997,7 +16013,7 @@
           <w:szCs w:val="24"/>
         </w:rPr>
       </w:pPr>
-      <w:bookmarkStart w:id="26" w:name="_Toc33411076"/>
+      <w:bookmarkStart w:id="27" w:name="_Toc33411076"/>
       <w:r>
         <w:rPr>
           <w:rFonts w:asciiTheme="majorHAnsi" w:hAnsiTheme="majorHAnsi"/>
@@ -16006,7 +16022,7 @@
         </w:rPr>
         <w:t>Interfaces de hardware</w:t>
       </w:r>
-      <w:bookmarkEnd w:id="26"/>
+      <w:bookmarkEnd w:id="27"/>
     </w:p>
     <w:p>
       <w:pPr>
@@ -16046,7 +16062,7 @@
           <w:szCs w:val="24"/>
         </w:rPr>
       </w:pPr>
-      <w:bookmarkStart w:id="27" w:name="_Toc33411078"/>
+      <w:bookmarkStart w:id="28" w:name="_Toc33411078"/>
       <w:r>
         <w:rPr>
           <w:rFonts w:asciiTheme="majorHAnsi" w:hAnsiTheme="majorHAnsi"/>
@@ -16055,7 +16071,7 @@
         </w:rPr>
         <w:t>Interfaces de comunicación</w:t>
       </w:r>
-      <w:bookmarkEnd w:id="27"/>
+      <w:bookmarkEnd w:id="28"/>
     </w:p>
     <w:p>
       <w:pPr>
@@ -16115,8 +16131,8 @@
           <w:szCs w:val="24"/>
         </w:rPr>
       </w:pPr>
-      <w:bookmarkStart w:id="28" w:name="_Toc33238252"/>
-      <w:bookmarkStart w:id="29" w:name="_Toc33411079"/>
+      <w:bookmarkStart w:id="29" w:name="_Toc33238252"/>
+      <w:bookmarkStart w:id="30" w:name="_Toc33411079"/>
       <w:r>
         <w:rPr>
           <w:rFonts w:asciiTheme="majorHAnsi" w:hAnsiTheme="majorHAnsi"/>
@@ -16133,8 +16149,8 @@
         </w:rPr>
         <w:t>s funcionales</w:t>
       </w:r>
-      <w:bookmarkEnd w:id="28"/>
       <w:bookmarkEnd w:id="29"/>
+      <w:bookmarkEnd w:id="30"/>
     </w:p>
     <w:p>
       <w:pPr>
@@ -16449,8 +16465,8 @@
           <w:szCs w:val="24"/>
         </w:rPr>
       </w:pPr>
-      <w:bookmarkStart w:id="30" w:name="_Toc33238257"/>
-      <w:bookmarkStart w:id="31" w:name="_Toc33411084"/>
+      <w:bookmarkStart w:id="31" w:name="_Toc33238257"/>
+      <w:bookmarkStart w:id="32" w:name="_Toc33411084"/>
       <w:r>
         <w:rPr>
           <w:rFonts w:asciiTheme="majorHAnsi" w:hAnsiTheme="majorHAnsi"/>
@@ -16467,8 +16483,8 @@
         </w:rPr>
         <w:t>s no funcionales</w:t>
       </w:r>
-      <w:bookmarkEnd w:id="30"/>
       <w:bookmarkEnd w:id="31"/>
+      <w:bookmarkEnd w:id="32"/>
     </w:p>
     <w:p>
       <w:pPr>
@@ -17166,8 +17182,6 @@
         </w:rPr>
         <w:t>El promedio de duración de fallas no podrá ser mayor a 15 minutos.</w:t>
       </w:r>
-      <w:bookmarkStart w:id="32" w:name="_GoBack"/>
-      <w:bookmarkEnd w:id="32"/>
     </w:p>
     <w:p>
       <w:pPr>
@@ -17645,7 +17659,7 @@
         <w:rStyle w:val="Nmerodepgina"/>
         <w:noProof/>
       </w:rPr>
-      <w:t>2</w:t>
+      <w:t>10</w:t>
     </w:r>
     <w:r>
       <w:rPr>

</xml_diff>